<commit_message>
Word(CUD) plus Navigation plus Pagination Components add to project
</commit_message>
<xml_diff>
--- a/documentation/todo(modified).docx
+++ b/documentation/todo(modified).docx
@@ -337,15 +337,7 @@
       </w:pPr>
       <w:r>
         <w:rPr/>
-        <w:t xml:space="preserve">7) пользователь может отметить слово в своем словаре, как общее и оно становится доступным другим пользователям. </w:t>
-      </w:r>
-      <w:r>
-        <w:rPr/>
-        <w:t>К</w:t>
-      </w:r>
-      <w:r>
-        <w:rPr/>
-        <w:t>огда пользователь отметил слово, как общее, слово, прежде чем попасть в общий словарь. должно быть проверено админом на корректность;</w:t>
+        <w:t>7) пользователь может отметить слово в своем словаре, как общее и оно становится доступным другим пользователям. Когда пользователь отметил слово, как общее, слово, прежде чем попасть в общий словарь. должно быть проверено админом на корректность;</w:t>
       </w:r>
     </w:p>
     <w:p>
@@ -391,30 +383,7 @@
       </w:pPr>
       <w:r>
         <w:rPr/>
-        <w:t>9) поиск нужного слова в словаре;</w:t>
-      </w:r>
-    </w:p>
-    <w:p>
-      <w:pPr>
-        <w:pStyle w:val="Normal"/>
-        <w:spacing w:lineRule="auto" w:line="240" w:before="0" w:after="0"/>
-        <w:jc w:val="both"/>
-        <w:rPr/>
-      </w:pPr>
-      <w:r>
-        <w:rPr/>
-      </w:r>
-    </w:p>
-    <w:p>
-      <w:pPr>
-        <w:pStyle w:val="Normal"/>
-        <w:spacing w:lineRule="auto" w:line="240" w:before="0" w:after="0"/>
-        <w:jc w:val="both"/>
-        <w:rPr/>
-      </w:pPr>
-      <w:r>
-        <w:rPr/>
-        <w:t>10) если пользователь не зашел на сайт и пропустил время повторения слов то</w:t>
+        <w:t>9)  если пользователь не зашел на сайт и пропустил время повторения слов то</w:t>
       </w:r>
     </w:p>
     <w:p>
@@ -449,30 +418,46 @@
       </w:pPr>
       <w:r>
         <w:rPr/>
-        <w:t>11) вывести все выученные слова или не выученные, вывести по темам, отсортировать слова по алфавиту</w:t>
-      </w:r>
-    </w:p>
-    <w:p>
-      <w:pPr>
-        <w:pStyle w:val="Normal"/>
-        <w:spacing w:lineRule="auto" w:line="240" w:before="0" w:after="0"/>
-        <w:jc w:val="both"/>
-        <w:rPr/>
-      </w:pPr>
-      <w:r>
-        <w:rPr/>
-      </w:r>
-    </w:p>
-    <w:p>
-      <w:pPr>
-        <w:pStyle w:val="Normal"/>
-        <w:spacing w:lineRule="auto" w:line="240" w:before="0" w:after="0"/>
-        <w:jc w:val="both"/>
-        <w:rPr/>
-      </w:pPr>
-      <w:r>
-        <w:rPr/>
-        <w:t>12) к слову можно указать больше одной темы(категории)</w:t>
+        <w:t>1</w:t>
+      </w:r>
+      <w:r>
+        <w:rPr/>
+        <w:t>0</w:t>
+      </w:r>
+      <w:r>
+        <w:rPr/>
+        <w:t>) вывести все выученные слова или не выученные, вывести по темам, отсортировать слова по алфавиту</w:t>
+      </w:r>
+    </w:p>
+    <w:p>
+      <w:pPr>
+        <w:pStyle w:val="Normal"/>
+        <w:spacing w:lineRule="auto" w:line="240" w:before="0" w:after="0"/>
+        <w:jc w:val="both"/>
+        <w:rPr/>
+      </w:pPr>
+      <w:r>
+        <w:rPr/>
+      </w:r>
+    </w:p>
+    <w:p>
+      <w:pPr>
+        <w:pStyle w:val="Normal"/>
+        <w:spacing w:lineRule="auto" w:line="240" w:before="0" w:after="0"/>
+        <w:jc w:val="both"/>
+        <w:rPr/>
+      </w:pPr>
+      <w:r>
+        <w:rPr/>
+        <w:t>1</w:t>
+      </w:r>
+      <w:r>
+        <w:rPr/>
+        <w:t>1</w:t>
+      </w:r>
+      <w:r>
+        <w:rPr/>
+        <w:t>) к слову можно указать больше одной темы(категории)</w:t>
       </w:r>
     </w:p>
     <w:p>
@@ -557,12 +542,14 @@
   </w:style>
   <w:style w:type="paragraph" w:styleId="Heading1">
     <w:name w:val="Heading 1"/>
+    <w:basedOn w:val="Heading"/>
     <w:next w:val="Normal"/>
     <w:qFormat/>
     <w:pPr>
       <w:keepNext/>
       <w:keepLines/>
       <w:widowControl/>
+      <w:bidi w:val="0"/>
       <w:spacing w:lineRule="auto" w:line="276" w:before="400" w:after="120"/>
       <w:ind w:left="0" w:right="0" w:hanging="0"/>
       <w:jc w:val="left"/>
@@ -587,12 +574,14 @@
   </w:style>
   <w:style w:type="paragraph" w:styleId="Heading2">
     <w:name w:val="Heading 2"/>
+    <w:basedOn w:val="Heading"/>
     <w:next w:val="Normal"/>
     <w:qFormat/>
     <w:pPr>
       <w:keepNext/>
       <w:keepLines/>
       <w:widowControl/>
+      <w:bidi w:val="0"/>
       <w:spacing w:lineRule="auto" w:line="276" w:before="360" w:after="120"/>
       <w:ind w:left="0" w:right="0" w:hanging="0"/>
       <w:jc w:val="left"/>
@@ -617,12 +606,14 @@
   </w:style>
   <w:style w:type="paragraph" w:styleId="Heading3">
     <w:name w:val="Heading 3"/>
+    <w:basedOn w:val="Heading"/>
     <w:next w:val="Normal"/>
     <w:qFormat/>
     <w:pPr>
       <w:keepNext/>
       <w:keepLines/>
       <w:widowControl/>
+      <w:bidi w:val="0"/>
       <w:spacing w:lineRule="auto" w:line="276" w:before="320" w:after="80"/>
       <w:ind w:left="0" w:right="0" w:hanging="0"/>
       <w:jc w:val="left"/>
@@ -647,12 +638,14 @@
   </w:style>
   <w:style w:type="paragraph" w:styleId="Heading4">
     <w:name w:val="Heading 4"/>
+    <w:basedOn w:val="Heading"/>
     <w:next w:val="Normal"/>
     <w:qFormat/>
     <w:pPr>
       <w:keepNext/>
       <w:keepLines/>
       <w:widowControl/>
+      <w:bidi w:val="0"/>
       <w:spacing w:lineRule="auto" w:line="276" w:before="280" w:after="80"/>
       <w:ind w:left="0" w:right="0" w:hanging="0"/>
       <w:jc w:val="left"/>
@@ -677,12 +670,14 @@
   </w:style>
   <w:style w:type="paragraph" w:styleId="Heading5">
     <w:name w:val="Heading 5"/>
+    <w:basedOn w:val="Heading"/>
     <w:next w:val="Normal"/>
     <w:qFormat/>
     <w:pPr>
       <w:keepNext/>
       <w:keepLines/>
       <w:widowControl/>
+      <w:bidi w:val="0"/>
       <w:spacing w:lineRule="auto" w:line="276" w:before="240" w:after="80"/>
       <w:ind w:left="0" w:right="0" w:hanging="0"/>
       <w:jc w:val="left"/>
@@ -707,12 +702,14 @@
   </w:style>
   <w:style w:type="paragraph" w:styleId="Heading6">
     <w:name w:val="Heading 6"/>
+    <w:basedOn w:val="Heading"/>
     <w:next w:val="Normal"/>
     <w:qFormat/>
     <w:pPr>
       <w:keepNext/>
       <w:keepLines/>
       <w:widowControl/>
+      <w:bidi w:val="0"/>
       <w:spacing w:lineRule="auto" w:line="276" w:before="240" w:after="80"/>
       <w:ind w:left="0" w:right="0" w:hanging="0"/>
       <w:jc w:val="left"/>

</xml_diff>